<commit_message>
Added information about all permissions
</commit_message>
<xml_diff>
--- a/Dodatki/Zakres uprawnień w aplikacji.docx
+++ b/Dodatki/Zakres uprawnień w aplikacji.docx
@@ -3,13 +3,411 @@
 <w:document xmlns:wpc="http://schemas.microsoft.com/office/word/2010/wordprocessingCanvas" xmlns:mc="http://schemas.openxmlformats.org/markup-compatibility/2006" xmlns:o="urn:schemas-microsoft-com:office:office" xmlns:r="http://schemas.openxmlformats.org/officeDocument/2006/relationships" xmlns:m="http://schemas.openxmlformats.org/officeDocument/2006/math" xmlns:v="urn:schemas-microsoft-com:vml" xmlns:wp14="http://schemas.microsoft.com/office/word/2010/wordprocessingDrawing" xmlns:wp="http://schemas.openxmlformats.org/drawingml/2006/wordprocessingDrawing" xmlns:w10="urn:schemas-microsoft-com:office:word" xmlns:w="http://schemas.openxmlformats.org/wordprocessingml/2006/main" xmlns:w14="http://schemas.microsoft.com/office/word/2010/wordml" xmlns:wpg="http://schemas.microsoft.com/office/word/2010/wordprocessingGroup" xmlns:wpi="http://schemas.microsoft.com/office/word/2010/wordprocessingInk" xmlns:wne="http://schemas.microsoft.com/office/word/2006/wordml" xmlns:wps="http://schemas.microsoft.com/office/word/2010/wordprocessingShape" mc:Ignorable="w14 wp14">
   <w:body>
     <w:p>
+      <w:pPr>
+        <w:pStyle w:val="xDDDDDD"/>
+        <w:jc w:val="center"/>
+        <w:rPr>
+          <w:b/>
+        </w:rPr>
+      </w:pPr>
+      <w:r>
+        <w:rPr>
+          <w:b/>
+        </w:rPr>
+        <w:t>Zakres uprawnień w aplikacji</w:t>
+      </w:r>
+    </w:p>
+    <w:p>
+      <w:r>
+        <w:t>Uprawnienia użytkowników aplikacji w zależności od grupy użytkowników:</w:t>
+      </w:r>
+    </w:p>
+    <w:p>
+      <w:pPr>
+        <w:pStyle w:val="Akapitzlist"/>
+        <w:numPr>
+          <w:ilvl w:val="0"/>
+          <w:numId w:val="16"/>
+        </w:numPr>
+      </w:pPr>
+      <w:r>
+        <w:rPr>
+          <w:b/>
+        </w:rPr>
+        <w:t>Szef</w:t>
+      </w:r>
+      <w:r>
+        <w:t xml:space="preserve"> – jego głównym zadaniem jest zarządzanie pracownikami,</w:t>
+      </w:r>
+      <w:r>
+        <w:t xml:space="preserve"> posiada uprawnienia do edytowania danych osobowych pracowników. Posiada również dostęp do wszystkich raportów. W aplikacji </w:t>
+      </w:r>
+      <w:proofErr w:type="gramStart"/>
+      <w:r>
+        <w:t>nazywany</w:t>
+      </w:r>
+      <w:r>
+        <w:t xml:space="preserve"> jako</w:t>
+      </w:r>
+      <w:proofErr w:type="gramEnd"/>
+      <w:r>
+        <w:t xml:space="preserve"> Administrator.</w:t>
+      </w:r>
+    </w:p>
+    <w:p>
+      <w:pPr>
+        <w:pStyle w:val="Akapitzlist"/>
+        <w:numPr>
+          <w:ilvl w:val="0"/>
+          <w:numId w:val="16"/>
+        </w:numPr>
+      </w:pPr>
+      <w:proofErr w:type="gramStart"/>
+      <w:r>
+        <w:rPr>
+          <w:b/>
+        </w:rPr>
+        <w:t>Pracownik</w:t>
+      </w:r>
+      <w:r>
+        <w:t xml:space="preserve"> - </w:t>
+      </w:r>
+      <w:r>
+        <w:t xml:space="preserve"> </w:t>
+      </w:r>
+      <w:r>
+        <w:t>przetwarza</w:t>
+      </w:r>
+      <w:proofErr w:type="gramEnd"/>
+      <w:r>
+        <w:t xml:space="preserve"> dokonywane rezerwacje, może drukować różnego rodzaju raporty,</w:t>
+      </w:r>
+      <w:r>
+        <w:t xml:space="preserve"> modyfikować informacje o salach jak i przedmiotach, które się w nich znajdują</w:t>
+      </w:r>
+      <w:r>
+        <w:t xml:space="preserve">, a także </w:t>
+      </w:r>
+      <w:proofErr w:type="spellStart"/>
+      <w:r>
+        <w:t>zarządać</w:t>
+      </w:r>
+      <w:proofErr w:type="spellEnd"/>
+      <w:r>
+        <w:t xml:space="preserve"> użytkownikami.</w:t>
+      </w:r>
+      <w:r>
+        <w:t xml:space="preserve"> </w:t>
+      </w:r>
+      <w:r>
+        <w:t xml:space="preserve">Ma </w:t>
+      </w:r>
+      <w:r>
+        <w:t xml:space="preserve">wgląd do swoich danych osobowych, ale </w:t>
+      </w:r>
+      <w:r>
+        <w:t>modyfikacja ich jest znacznie bardziej ograniczona</w:t>
+      </w:r>
+      <w:r>
+        <w:t xml:space="preserve"> w porównaniu do </w:t>
+      </w:r>
+      <w:r>
+        <w:t>Administratora</w:t>
+      </w:r>
+      <w:r>
+        <w:t>.</w:t>
+      </w:r>
+      <w:r>
+        <w:t xml:space="preserve"> </w:t>
+      </w:r>
+    </w:p>
+    <w:p>
+      <w:pPr>
+        <w:pStyle w:val="Akapitzlist"/>
+        <w:numPr>
+          <w:ilvl w:val="0"/>
+          <w:numId w:val="16"/>
+        </w:numPr>
+      </w:pPr>
+      <w:r>
+        <w:rPr>
+          <w:b/>
+        </w:rPr>
+        <w:t xml:space="preserve">Użytkownik niezalogowany </w:t>
+      </w:r>
+      <w:r>
+        <w:rPr>
+          <w:b/>
+        </w:rPr>
+        <w:t xml:space="preserve">(klient) </w:t>
+      </w:r>
+      <w:r>
+        <w:t>– może jedynie przeglądać ofertę, w momencie próby dokonania rezerwacji wymagane jest</w:t>
+      </w:r>
+      <w:r>
+        <w:t xml:space="preserve"> </w:t>
+      </w:r>
+      <w:r>
+        <w:t>podanie swoich danych osobowych</w:t>
+      </w:r>
+      <w:r>
+        <w:t>/</w:t>
+      </w:r>
+      <w:r>
+        <w:t xml:space="preserve">dokonanie </w:t>
+      </w:r>
+      <w:r>
+        <w:t>rejestracji.</w:t>
+      </w:r>
+    </w:p>
+    <w:p>
+      <w:pPr>
+        <w:pStyle w:val="Akapitzlist"/>
+        <w:numPr>
+          <w:ilvl w:val="0"/>
+          <w:numId w:val="16"/>
+        </w:numPr>
+      </w:pPr>
+      <w:r>
+        <w:rPr>
+          <w:b/>
+        </w:rPr>
+        <w:t xml:space="preserve">Użytkownik zalogowany </w:t>
+      </w:r>
+      <w:r>
+        <w:rPr>
+          <w:b/>
+        </w:rPr>
+        <w:t xml:space="preserve">(klient) </w:t>
+      </w:r>
+      <w:r>
+        <w:t>– staję się nim użytkownik dopiero w momencie rejestracji</w:t>
+      </w:r>
+      <w:r>
+        <w:t xml:space="preserve">, </w:t>
+      </w:r>
+      <w:r>
+        <w:br/>
+        <w:t>a w zasadzie weryfikacji danych</w:t>
+      </w:r>
+      <w:r>
+        <w:t xml:space="preserve">. </w:t>
+      </w:r>
+      <w:r>
+        <w:t xml:space="preserve">Może się logować, </w:t>
+      </w:r>
+      <w:r>
+        <w:t>modyfikować swoje dane w uproszonym stopniu</w:t>
+      </w:r>
+      <w:r>
+        <w:t>.</w:t>
+      </w:r>
+    </w:p>
+    <w:p>
+      <w:r>
+        <w:t>W</w:t>
+      </w:r>
+      <w:r>
+        <w:t xml:space="preserve"> aplikacji zostały także wyszczególnieni użytkownicy</w:t>
+      </w:r>
+      <w:r>
+        <w:t xml:space="preserve">, </w:t>
+      </w:r>
+      <w:r>
+        <w:t xml:space="preserve">którzy są </w:t>
+      </w:r>
+      <w:r>
+        <w:t>pośrednio związani z jej</w:t>
+      </w:r>
+      <w:r>
+        <w:t xml:space="preserve"> </w:t>
+      </w:r>
+      <w:r>
+        <w:t>prawidłowym funkcjonowaniem</w:t>
+      </w:r>
+      <w:r>
+        <w:t>:</w:t>
+      </w:r>
+    </w:p>
+    <w:p>
+      <w:pPr>
+        <w:pStyle w:val="Akapitzlist"/>
+        <w:numPr>
+          <w:ilvl w:val="0"/>
+          <w:numId w:val="17"/>
+        </w:numPr>
+      </w:pPr>
+      <w:r>
+        <w:rPr>
+          <w:b/>
+        </w:rPr>
+        <w:t>Pracownik</w:t>
+      </w:r>
+      <w:r>
+        <w:t xml:space="preserve"> </w:t>
+      </w:r>
+      <w:r>
+        <w:rPr>
+          <w:b/>
+        </w:rPr>
+        <w:t>uczelni</w:t>
+      </w:r>
+      <w:r>
+        <w:t xml:space="preserve"> – dostarcza informację o kierunkach na uczelni i osobach, które aktualnie mają status studenta.</w:t>
+      </w:r>
+    </w:p>
+    <w:p>
+      <w:pPr>
+        <w:pStyle w:val="Akapitzlist"/>
+        <w:numPr>
+          <w:ilvl w:val="0"/>
+          <w:numId w:val="17"/>
+        </w:numPr>
+      </w:pPr>
+      <w:r>
+        <w:rPr>
+          <w:b/>
+        </w:rPr>
+        <w:t>System</w:t>
+      </w:r>
+      <w:r>
+        <w:t xml:space="preserve"> </w:t>
+      </w:r>
+      <w:r>
+        <w:rPr>
+          <w:b/>
+        </w:rPr>
+        <w:t>baz</w:t>
+      </w:r>
+      <w:r>
+        <w:t xml:space="preserve"> </w:t>
+      </w:r>
+      <w:r>
+        <w:rPr>
+          <w:b/>
+        </w:rPr>
+        <w:t>danych</w:t>
+      </w:r>
+      <w:r>
+        <w:t xml:space="preserve"> – przetwarza wszelkiego rodzaju </w:t>
+      </w:r>
+      <w:r>
+        <w:t>dane</w:t>
+      </w:r>
+      <w:r>
+        <w:t xml:space="preserve">, </w:t>
+      </w:r>
+      <w:r>
+        <w:t xml:space="preserve">dostarcza informacji </w:t>
+      </w:r>
+      <w:r>
+        <w:t>o wszystkich studentach i pracownikach</w:t>
+      </w:r>
+      <w:r>
+        <w:t xml:space="preserve">. </w:t>
+      </w:r>
+      <w:r>
+        <w:t>Pomocny</w:t>
+      </w:r>
+      <w:r>
+        <w:t xml:space="preserve"> przy walidacji danych.</w:t>
+      </w:r>
+      <w:r>
+        <w:t xml:space="preserve"> </w:t>
+      </w:r>
+    </w:p>
+    <w:p>
+      <w:pPr>
+        <w:pStyle w:val="Akapitzlist"/>
+        <w:numPr>
+          <w:ilvl w:val="0"/>
+          <w:numId w:val="17"/>
+        </w:numPr>
+        <w:rPr>
+          <w:b/>
+        </w:rPr>
+      </w:pPr>
+      <w:r>
+        <w:rPr>
+          <w:b/>
+        </w:rPr>
+        <w:t xml:space="preserve">System obsługi </w:t>
+      </w:r>
+      <w:proofErr w:type="gramStart"/>
+      <w:r>
+        <w:rPr>
+          <w:b/>
+        </w:rPr>
+        <w:t xml:space="preserve">aplikacji </w:t>
+      </w:r>
+      <w:r>
+        <w:rPr>
+          <w:b/>
+        </w:rPr>
+        <w:t xml:space="preserve"> </w:t>
+      </w:r>
+      <w:r>
+        <w:t xml:space="preserve"> - wspomaga</w:t>
+      </w:r>
+      <w:proofErr w:type="gramEnd"/>
+      <w:r>
+        <w:t xml:space="preserve"> aplikację, wykonując niektóre zada</w:t>
+      </w:r>
+      <w:r>
+        <w:t>nia</w:t>
+      </w:r>
+      <w:r>
+        <w:t xml:space="preserve"> automatycznie</w:t>
+      </w:r>
+      <w:r>
+        <w:t xml:space="preserve">, </w:t>
+      </w:r>
+      <w:r>
+        <w:t>bez udziału Pracownika</w:t>
+      </w:r>
+      <w:r>
+        <w:t>.</w:t>
+      </w:r>
       <w:bookmarkStart w:id="0" w:name="_GoBack"/>
       <w:bookmarkEnd w:id="0"/>
+    </w:p>
+    <w:p>
+      <w:pPr>
+        <w:pStyle w:val="xDDDDDD"/>
+        <w:ind w:left="360"/>
+        <w:jc w:val="center"/>
+        <w:rPr>
+          <w:b/>
+        </w:rPr>
+      </w:pPr>
+    </w:p>
+    <w:p>
+      <w:pPr>
+        <w:pStyle w:val="xDDDDDD"/>
+        <w:ind w:left="360"/>
+        <w:jc w:val="center"/>
+        <w:rPr>
+          <w:b/>
+        </w:rPr>
+      </w:pPr>
+      <w:r>
+        <w:rPr>
+          <w:b/>
+        </w:rPr>
+        <w:t>Polityka bezpieczeństwa</w:t>
+      </w:r>
+    </w:p>
+    <w:p>
+      <w:pPr>
+        <w:rPr>
+          <w:b/>
+        </w:rPr>
+      </w:pPr>
     </w:p>
     <w:sectPr>
       <w:footerReference w:type="default" r:id="rId9"/>
       <w:pgSz w:w="11906" w:h="16838"/>
-      <w:pgMar w:top="720" w:right="720" w:bottom="720" w:left="720" w:header="708" w:footer="708" w:gutter="0"/>
+      <w:pgMar w:top="1417" w:right="1417" w:bottom="1417" w:left="1417" w:header="708" w:footer="708" w:gutter="0"/>
       <w:cols w:space="708"/>
       <w:docGrid w:linePitch="360"/>
     </w:sectPr>
@@ -247,6 +645,119 @@
     </w:lvl>
   </w:abstractNum>
   <w:abstractNum w:abstractNumId="1">
+    <w:nsid w:val="10803924"/>
+    <w:multiLevelType w:val="hybridMultilevel"/>
+    <w:tmpl w:val="AEB03B3A"/>
+    <w:lvl w:ilvl="0" w:tplc="04150001">
+      <w:start w:val="1"/>
+      <w:numFmt w:val="bullet"/>
+      <w:lvlText w:val=""/>
+      <w:lvlJc w:val="left"/>
+      <w:pPr>
+        <w:ind w:left="720" w:hanging="360"/>
+      </w:pPr>
+      <w:rPr>
+        <w:rFonts w:ascii="Symbol" w:hAnsi="Symbol" w:hint="default"/>
+      </w:rPr>
+    </w:lvl>
+    <w:lvl w:ilvl="1" w:tplc="04150003" w:tentative="1">
+      <w:start w:val="1"/>
+      <w:numFmt w:val="bullet"/>
+      <w:lvlText w:val="o"/>
+      <w:lvlJc w:val="left"/>
+      <w:pPr>
+        <w:ind w:left="1440" w:hanging="360"/>
+      </w:pPr>
+      <w:rPr>
+        <w:rFonts w:ascii="Courier New" w:hAnsi="Courier New" w:cs="Courier New" w:hint="default"/>
+      </w:rPr>
+    </w:lvl>
+    <w:lvl w:ilvl="2" w:tplc="04150005" w:tentative="1">
+      <w:start w:val="1"/>
+      <w:numFmt w:val="bullet"/>
+      <w:lvlText w:val=""/>
+      <w:lvlJc w:val="left"/>
+      <w:pPr>
+        <w:ind w:left="2160" w:hanging="360"/>
+      </w:pPr>
+      <w:rPr>
+        <w:rFonts w:ascii="Wingdings" w:hAnsi="Wingdings" w:hint="default"/>
+      </w:rPr>
+    </w:lvl>
+    <w:lvl w:ilvl="3" w:tplc="04150001" w:tentative="1">
+      <w:start w:val="1"/>
+      <w:numFmt w:val="bullet"/>
+      <w:lvlText w:val=""/>
+      <w:lvlJc w:val="left"/>
+      <w:pPr>
+        <w:ind w:left="2880" w:hanging="360"/>
+      </w:pPr>
+      <w:rPr>
+        <w:rFonts w:ascii="Symbol" w:hAnsi="Symbol" w:hint="default"/>
+      </w:rPr>
+    </w:lvl>
+    <w:lvl w:ilvl="4" w:tplc="04150003" w:tentative="1">
+      <w:start w:val="1"/>
+      <w:numFmt w:val="bullet"/>
+      <w:lvlText w:val="o"/>
+      <w:lvlJc w:val="left"/>
+      <w:pPr>
+        <w:ind w:left="3600" w:hanging="360"/>
+      </w:pPr>
+      <w:rPr>
+        <w:rFonts w:ascii="Courier New" w:hAnsi="Courier New" w:cs="Courier New" w:hint="default"/>
+      </w:rPr>
+    </w:lvl>
+    <w:lvl w:ilvl="5" w:tplc="04150005" w:tentative="1">
+      <w:start w:val="1"/>
+      <w:numFmt w:val="bullet"/>
+      <w:lvlText w:val=""/>
+      <w:lvlJc w:val="left"/>
+      <w:pPr>
+        <w:ind w:left="4320" w:hanging="360"/>
+      </w:pPr>
+      <w:rPr>
+        <w:rFonts w:ascii="Wingdings" w:hAnsi="Wingdings" w:hint="default"/>
+      </w:rPr>
+    </w:lvl>
+    <w:lvl w:ilvl="6" w:tplc="04150001" w:tentative="1">
+      <w:start w:val="1"/>
+      <w:numFmt w:val="bullet"/>
+      <w:lvlText w:val=""/>
+      <w:lvlJc w:val="left"/>
+      <w:pPr>
+        <w:ind w:left="5040" w:hanging="360"/>
+      </w:pPr>
+      <w:rPr>
+        <w:rFonts w:ascii="Symbol" w:hAnsi="Symbol" w:hint="default"/>
+      </w:rPr>
+    </w:lvl>
+    <w:lvl w:ilvl="7" w:tplc="04150003" w:tentative="1">
+      <w:start w:val="1"/>
+      <w:numFmt w:val="bullet"/>
+      <w:lvlText w:val="o"/>
+      <w:lvlJc w:val="left"/>
+      <w:pPr>
+        <w:ind w:left="5760" w:hanging="360"/>
+      </w:pPr>
+      <w:rPr>
+        <w:rFonts w:ascii="Courier New" w:hAnsi="Courier New" w:cs="Courier New" w:hint="default"/>
+      </w:rPr>
+    </w:lvl>
+    <w:lvl w:ilvl="8" w:tplc="04150005" w:tentative="1">
+      <w:start w:val="1"/>
+      <w:numFmt w:val="bullet"/>
+      <w:lvlText w:val=""/>
+      <w:lvlJc w:val="left"/>
+      <w:pPr>
+        <w:ind w:left="6480" w:hanging="360"/>
+      </w:pPr>
+      <w:rPr>
+        <w:rFonts w:ascii="Wingdings" w:hAnsi="Wingdings" w:hint="default"/>
+      </w:rPr>
+    </w:lvl>
+  </w:abstractNum>
+  <w:abstractNum w:abstractNumId="2">
     <w:nsid w:val="13BA0AFE"/>
     <w:multiLevelType w:val="hybridMultilevel"/>
     <w:tmpl w:val="A3BE4750"/>
@@ -332,7 +843,7 @@
       </w:pPr>
     </w:lvl>
   </w:abstractNum>
-  <w:abstractNum w:abstractNumId="2">
+  <w:abstractNum w:abstractNumId="3">
     <w:nsid w:val="202A299C"/>
     <w:multiLevelType w:val="hybridMultilevel"/>
     <w:tmpl w:val="CCD48F34"/>
@@ -422,7 +933,7 @@
       </w:pPr>
     </w:lvl>
   </w:abstractNum>
-  <w:abstractNum w:abstractNumId="3">
+  <w:abstractNum w:abstractNumId="4">
     <w:nsid w:val="299D336E"/>
     <w:multiLevelType w:val="hybridMultilevel"/>
     <w:tmpl w:val="885CAC50"/>
@@ -508,7 +1019,7 @@
       </w:pPr>
     </w:lvl>
   </w:abstractNum>
-  <w:abstractNum w:abstractNumId="4">
+  <w:abstractNum w:abstractNumId="5">
     <w:nsid w:val="2CA03163"/>
     <w:multiLevelType w:val="hybridMultilevel"/>
     <w:tmpl w:val="D4FC640A"/>
@@ -594,7 +1105,7 @@
       </w:pPr>
     </w:lvl>
   </w:abstractNum>
-  <w:abstractNum w:abstractNumId="5">
+  <w:abstractNum w:abstractNumId="6">
     <w:nsid w:val="30766255"/>
     <w:multiLevelType w:val="hybridMultilevel"/>
     <w:tmpl w:val="583C767E"/>
@@ -680,7 +1191,7 @@
       </w:pPr>
     </w:lvl>
   </w:abstractNum>
-  <w:abstractNum w:abstractNumId="6">
+  <w:abstractNum w:abstractNumId="7">
     <w:nsid w:val="314B47E1"/>
     <w:multiLevelType w:val="hybridMultilevel"/>
     <w:tmpl w:val="D41E36A0"/>
@@ -794,7 +1305,120 @@
       </w:rPr>
     </w:lvl>
   </w:abstractNum>
-  <w:abstractNum w:abstractNumId="7">
+  <w:abstractNum w:abstractNumId="8">
+    <w:nsid w:val="383E6049"/>
+    <w:multiLevelType w:val="hybridMultilevel"/>
+    <w:tmpl w:val="38CC7B3A"/>
+    <w:lvl w:ilvl="0" w:tplc="04150001">
+      <w:start w:val="1"/>
+      <w:numFmt w:val="bullet"/>
+      <w:lvlText w:val=""/>
+      <w:lvlJc w:val="left"/>
+      <w:pPr>
+        <w:ind w:left="720" w:hanging="360"/>
+      </w:pPr>
+      <w:rPr>
+        <w:rFonts w:ascii="Symbol" w:hAnsi="Symbol" w:hint="default"/>
+      </w:rPr>
+    </w:lvl>
+    <w:lvl w:ilvl="1" w:tplc="04150003" w:tentative="1">
+      <w:start w:val="1"/>
+      <w:numFmt w:val="bullet"/>
+      <w:lvlText w:val="o"/>
+      <w:lvlJc w:val="left"/>
+      <w:pPr>
+        <w:ind w:left="1440" w:hanging="360"/>
+      </w:pPr>
+      <w:rPr>
+        <w:rFonts w:ascii="Courier New" w:hAnsi="Courier New" w:cs="Courier New" w:hint="default"/>
+      </w:rPr>
+    </w:lvl>
+    <w:lvl w:ilvl="2" w:tplc="04150005" w:tentative="1">
+      <w:start w:val="1"/>
+      <w:numFmt w:val="bullet"/>
+      <w:lvlText w:val=""/>
+      <w:lvlJc w:val="left"/>
+      <w:pPr>
+        <w:ind w:left="2160" w:hanging="360"/>
+      </w:pPr>
+      <w:rPr>
+        <w:rFonts w:ascii="Wingdings" w:hAnsi="Wingdings" w:hint="default"/>
+      </w:rPr>
+    </w:lvl>
+    <w:lvl w:ilvl="3" w:tplc="04150001" w:tentative="1">
+      <w:start w:val="1"/>
+      <w:numFmt w:val="bullet"/>
+      <w:lvlText w:val=""/>
+      <w:lvlJc w:val="left"/>
+      <w:pPr>
+        <w:ind w:left="2880" w:hanging="360"/>
+      </w:pPr>
+      <w:rPr>
+        <w:rFonts w:ascii="Symbol" w:hAnsi="Symbol" w:hint="default"/>
+      </w:rPr>
+    </w:lvl>
+    <w:lvl w:ilvl="4" w:tplc="04150003" w:tentative="1">
+      <w:start w:val="1"/>
+      <w:numFmt w:val="bullet"/>
+      <w:lvlText w:val="o"/>
+      <w:lvlJc w:val="left"/>
+      <w:pPr>
+        <w:ind w:left="3600" w:hanging="360"/>
+      </w:pPr>
+      <w:rPr>
+        <w:rFonts w:ascii="Courier New" w:hAnsi="Courier New" w:cs="Courier New" w:hint="default"/>
+      </w:rPr>
+    </w:lvl>
+    <w:lvl w:ilvl="5" w:tplc="04150005" w:tentative="1">
+      <w:start w:val="1"/>
+      <w:numFmt w:val="bullet"/>
+      <w:lvlText w:val=""/>
+      <w:lvlJc w:val="left"/>
+      <w:pPr>
+        <w:ind w:left="4320" w:hanging="360"/>
+      </w:pPr>
+      <w:rPr>
+        <w:rFonts w:ascii="Wingdings" w:hAnsi="Wingdings" w:hint="default"/>
+      </w:rPr>
+    </w:lvl>
+    <w:lvl w:ilvl="6" w:tplc="04150001" w:tentative="1">
+      <w:start w:val="1"/>
+      <w:numFmt w:val="bullet"/>
+      <w:lvlText w:val=""/>
+      <w:lvlJc w:val="left"/>
+      <w:pPr>
+        <w:ind w:left="5040" w:hanging="360"/>
+      </w:pPr>
+      <w:rPr>
+        <w:rFonts w:ascii="Symbol" w:hAnsi="Symbol" w:hint="default"/>
+      </w:rPr>
+    </w:lvl>
+    <w:lvl w:ilvl="7" w:tplc="04150003" w:tentative="1">
+      <w:start w:val="1"/>
+      <w:numFmt w:val="bullet"/>
+      <w:lvlText w:val="o"/>
+      <w:lvlJc w:val="left"/>
+      <w:pPr>
+        <w:ind w:left="5760" w:hanging="360"/>
+      </w:pPr>
+      <w:rPr>
+        <w:rFonts w:ascii="Courier New" w:hAnsi="Courier New" w:cs="Courier New" w:hint="default"/>
+      </w:rPr>
+    </w:lvl>
+    <w:lvl w:ilvl="8" w:tplc="04150005" w:tentative="1">
+      <w:start w:val="1"/>
+      <w:numFmt w:val="bullet"/>
+      <w:lvlText w:val=""/>
+      <w:lvlJc w:val="left"/>
+      <w:pPr>
+        <w:ind w:left="6480" w:hanging="360"/>
+      </w:pPr>
+      <w:rPr>
+        <w:rFonts w:ascii="Wingdings" w:hAnsi="Wingdings" w:hint="default"/>
+      </w:rPr>
+    </w:lvl>
+  </w:abstractNum>
+  <w:abstractNum w:abstractNumId="9">
     <w:nsid w:val="530A6F46"/>
     <w:multiLevelType w:val="hybridMultilevel"/>
     <w:tmpl w:val="64929816"/>
@@ -907,7 +1531,7 @@
       </w:rPr>
     </w:lvl>
   </w:abstractNum>
-  <w:abstractNum w:abstractNumId="8">
+  <w:abstractNum w:abstractNumId="10">
     <w:nsid w:val="5C457C44"/>
     <w:multiLevelType w:val="hybridMultilevel"/>
     <w:tmpl w:val="0DA010A4"/>
@@ -993,7 +1617,7 @@
       </w:pPr>
     </w:lvl>
   </w:abstractNum>
-  <w:abstractNum w:abstractNumId="9">
+  <w:abstractNum w:abstractNumId="11">
     <w:nsid w:val="5FBE443E"/>
     <w:multiLevelType w:val="hybridMultilevel"/>
     <w:tmpl w:val="57EE9C9C"/>
@@ -1082,7 +1706,7 @@
       </w:pPr>
     </w:lvl>
   </w:abstractNum>
-  <w:abstractNum w:abstractNumId="10">
+  <w:abstractNum w:abstractNumId="12">
     <w:nsid w:val="60543E53"/>
     <w:multiLevelType w:val="hybridMultilevel"/>
     <w:tmpl w:val="72A0E7A6"/>
@@ -1171,7 +1795,7 @@
       </w:pPr>
     </w:lvl>
   </w:abstractNum>
-  <w:abstractNum w:abstractNumId="11">
+  <w:abstractNum w:abstractNumId="13">
     <w:nsid w:val="606C48B0"/>
     <w:multiLevelType w:val="hybridMultilevel"/>
     <w:tmpl w:val="A4CE16E0"/>
@@ -1284,7 +1908,7 @@
       </w:rPr>
     </w:lvl>
   </w:abstractNum>
-  <w:abstractNum w:abstractNumId="12">
+  <w:abstractNum w:abstractNumId="14">
     <w:nsid w:val="68210DCE"/>
     <w:multiLevelType w:val="hybridMultilevel"/>
     <w:tmpl w:val="CCD48F34"/>
@@ -1374,7 +1998,7 @@
       </w:pPr>
     </w:lvl>
   </w:abstractNum>
-  <w:abstractNum w:abstractNumId="13">
+  <w:abstractNum w:abstractNumId="15">
     <w:nsid w:val="6BE74CAD"/>
     <w:multiLevelType w:val="hybridMultilevel"/>
     <w:tmpl w:val="D4FC640A"/>
@@ -1460,7 +2084,7 @@
       </w:pPr>
     </w:lvl>
   </w:abstractNum>
-  <w:abstractNum w:abstractNumId="14">
+  <w:abstractNum w:abstractNumId="16">
     <w:nsid w:val="6BED41E2"/>
     <w:multiLevelType w:val="hybridMultilevel"/>
     <w:tmpl w:val="901E4B58"/>
@@ -1551,49 +2175,55 @@
     </w:lvl>
   </w:abstractNum>
   <w:num w:numId="1">
+    <w:abstractNumId w:val="6"/>
+  </w:num>
+  <w:num w:numId="2">
+    <w:abstractNumId w:val="10"/>
+  </w:num>
+  <w:num w:numId="3">
     <w:abstractNumId w:val="5"/>
   </w:num>
-  <w:num w:numId="2">
-    <w:abstractNumId w:val="8"/>
-  </w:num>
-  <w:num w:numId="3">
-    <w:abstractNumId w:val="4"/>
-  </w:num>
   <w:num w:numId="4">
-    <w:abstractNumId w:val="6"/>
+    <w:abstractNumId w:val="7"/>
   </w:num>
   <w:num w:numId="5">
-    <w:abstractNumId w:val="9"/>
+    <w:abstractNumId w:val="11"/>
   </w:num>
   <w:num w:numId="6">
+    <w:abstractNumId w:val="15"/>
+  </w:num>
+  <w:num w:numId="7">
+    <w:abstractNumId w:val="2"/>
+  </w:num>
+  <w:num w:numId="8">
     <w:abstractNumId w:val="13"/>
   </w:num>
-  <w:num w:numId="7">
-    <w:abstractNumId w:val="1"/>
-  </w:num>
-  <w:num w:numId="8">
-    <w:abstractNumId w:val="11"/>
-  </w:num>
   <w:num w:numId="9">
-    <w:abstractNumId w:val="7"/>
+    <w:abstractNumId w:val="9"/>
   </w:num>
   <w:num w:numId="10">
     <w:abstractNumId w:val="0"/>
   </w:num>
   <w:num w:numId="11">
+    <w:abstractNumId w:val="4"/>
+  </w:num>
+  <w:num w:numId="12">
+    <w:abstractNumId w:val="12"/>
+  </w:num>
+  <w:num w:numId="13">
+    <w:abstractNumId w:val="16"/>
+  </w:num>
+  <w:num w:numId="14">
     <w:abstractNumId w:val="3"/>
   </w:num>
-  <w:num w:numId="12">
-    <w:abstractNumId w:val="10"/>
-  </w:num>
-  <w:num w:numId="13">
+  <w:num w:numId="15">
     <w:abstractNumId w:val="14"/>
   </w:num>
-  <w:num w:numId="14">
-    <w:abstractNumId w:val="2"/>
+  <w:num w:numId="16">
+    <w:abstractNumId w:val="8"/>
   </w:num>
-  <w:num w:numId="15">
-    <w:abstractNumId w:val="12"/>
+  <w:num w:numId="17">
+    <w:abstractNumId w:val="1"/>
   </w:num>
 </w:numbering>
 </file>
@@ -2164,6 +2794,45 @@
       <w:u w:val="single"/>
     </w:rPr>
   </w:style>
+  <w:style w:type="paragraph" w:styleId="Tekstprzypisukocowego">
+    <w:name w:val="endnote text"/>
+    <w:basedOn w:val="Normalny"/>
+    <w:link w:val="TekstprzypisukocowegoZnak"/>
+    <w:uiPriority w:val="99"/>
+    <w:semiHidden/>
+    <w:unhideWhenUsed/>
+    <w:rsid w:val="007400EF"/>
+    <w:pPr>
+      <w:spacing w:after="0" w:line="240" w:lineRule="auto"/>
+    </w:pPr>
+    <w:rPr>
+      <w:sz w:val="20"/>
+      <w:szCs w:val="20"/>
+    </w:rPr>
+  </w:style>
+  <w:style w:type="character" w:customStyle="1" w:styleId="TekstprzypisukocowegoZnak">
+    <w:name w:val="Tekst przypisu końcowego Znak"/>
+    <w:basedOn w:val="Domylnaczcionkaakapitu"/>
+    <w:link w:val="Tekstprzypisukocowego"/>
+    <w:uiPriority w:val="99"/>
+    <w:semiHidden/>
+    <w:rsid w:val="007400EF"/>
+    <w:rPr>
+      <w:sz w:val="20"/>
+      <w:szCs w:val="20"/>
+    </w:rPr>
+  </w:style>
+  <w:style w:type="character" w:styleId="Odwoanieprzypisukocowego">
+    <w:name w:val="endnote reference"/>
+    <w:basedOn w:val="Domylnaczcionkaakapitu"/>
+    <w:uiPriority w:val="99"/>
+    <w:semiHidden/>
+    <w:unhideWhenUsed/>
+    <w:rsid w:val="007400EF"/>
+    <w:rPr>
+      <w:vertAlign w:val="superscript"/>
+    </w:rPr>
+  </w:style>
 </w:styles>
 </file>
 
@@ -2731,6 +3400,45 @@
     <w:rPr>
       <w:color w:val="800080" w:themeColor="followedHyperlink"/>
       <w:u w:val="single"/>
+    </w:rPr>
+  </w:style>
+  <w:style w:type="paragraph" w:styleId="Tekstprzypisukocowego">
+    <w:name w:val="endnote text"/>
+    <w:basedOn w:val="Normalny"/>
+    <w:link w:val="TekstprzypisukocowegoZnak"/>
+    <w:uiPriority w:val="99"/>
+    <w:semiHidden/>
+    <w:unhideWhenUsed/>
+    <w:rsid w:val="007400EF"/>
+    <w:pPr>
+      <w:spacing w:after="0" w:line="240" w:lineRule="auto"/>
+    </w:pPr>
+    <w:rPr>
+      <w:sz w:val="20"/>
+      <w:szCs w:val="20"/>
+    </w:rPr>
+  </w:style>
+  <w:style w:type="character" w:customStyle="1" w:styleId="TekstprzypisukocowegoZnak">
+    <w:name w:val="Tekst przypisu końcowego Znak"/>
+    <w:basedOn w:val="Domylnaczcionkaakapitu"/>
+    <w:link w:val="Tekstprzypisukocowego"/>
+    <w:uiPriority w:val="99"/>
+    <w:semiHidden/>
+    <w:rsid w:val="007400EF"/>
+    <w:rPr>
+      <w:sz w:val="20"/>
+      <w:szCs w:val="20"/>
+    </w:rPr>
+  </w:style>
+  <w:style w:type="character" w:styleId="Odwoanieprzypisukocowego">
+    <w:name w:val="endnote reference"/>
+    <w:basedOn w:val="Domylnaczcionkaakapitu"/>
+    <w:uiPriority w:val="99"/>
+    <w:semiHidden/>
+    <w:unhideWhenUsed/>
+    <w:rsid w:val="007400EF"/>
+    <w:rPr>
+      <w:vertAlign w:val="superscript"/>
     </w:rPr>
   </w:style>
 </w:styles>
@@ -3026,7 +3734,7 @@
 </file>
 
 <file path=customXml/itemProps1.xml><?xml version="1.0" encoding="utf-8"?>
-<ds:datastoreItem xmlns:ds="http://schemas.openxmlformats.org/officeDocument/2006/customXml" ds:itemID="{55069937-97A0-4CD1-8401-F68A8025A8A3}">
+<ds:datastoreItem xmlns:ds="http://schemas.openxmlformats.org/officeDocument/2006/customXml" ds:itemID="{C24D68A4-BE18-4216-8E77-F3317D9C1CC4}">
   <ds:schemaRefs>
     <ds:schemaRef ds:uri="http://schemas.openxmlformats.org/officeDocument/2006/bibliography"/>
   </ds:schemaRefs>

</xml_diff>